<commit_message>
Ovde dodala u 1. delu jednu recenicu i nesto promenila u 2. delu.
</commit_message>
<xml_diff>
--- a/Doktorski rad.docx
+++ b/Doktorski rad.docx
@@ -24,10 +24,21 @@
       </w:r>
     </w:p>
     <w:p>
+      <w:pPr>
+        <w:ind w:left="8640" w:hanging="8640"/>
+      </w:pPr>
       <w:r>
         <w:t>Ja sam jako pametna. Vrlo sam zadovoljna.</w:t>
       </w:r>
     </w:p>
+    <w:p>
+      <w:pPr>
+        <w:ind w:left="8640" w:hanging="8640"/>
+      </w:pPr>
+      <w:r>
+        <w:t>Ovo je novi red u prvom delu.</w:t>
+      </w:r>
+    </w:p>
     <w:p/>
     <w:p>
       <w:r>
@@ -36,7 +47,16 @@
     </w:p>
     <w:p>
       <w:r>
-        <w:t>I mnogo sam kul</w:t>
+        <w:t xml:space="preserve">I </w:t>
+      </w:r>
+      <w:r>
+        <w:t>malkice</w:t>
+      </w:r>
+      <w:r>
+        <w:t xml:space="preserve"> sam kul</w:t>
+      </w:r>
+      <w:r>
+        <w:t>.</w:t>
       </w:r>
     </w:p>
     <w:sectPr>

</xml_diff>